<commit_message>
Improved and added all features of TCR and related transformation
</commit_message>
<xml_diff>
--- a/samples/VCD sample.docx
+++ b/samples/VCD sample.docx
@@ -690,7 +690,7 @@
       <w:tr>
         <w:tc>
           <w:tcPr>
-            <w:tcW w:w="2500" w:type="pct"/>
+            <w:tcW w:w="2250" w:type="pct"/>
           </w:tcPr>
           <w:p>
             <w:r>
@@ -703,20 +703,28 @@
         </w:tc>
         <w:tc>
           <w:tcPr>
-            <w:tcW w:w="500" w:type="pct"/>
-          </w:tcPr>
-          <w:p>
-            <w:r>
-              <w:rPr>
-                <w:b/>
-              </w:rPr>
-              <w:t>Pass/Fail</w:t>
-            </w:r>
-          </w:p>
-        </w:tc>
-        <w:tc>
-          <w:tcPr>
-            <w:tcW w:w="1750" w:type="pct"/>
+            <w:tcW w:w="750" w:type="pct"/>
+          </w:tcPr>
+          <w:p>
+            <w:r>
+              <w:rPr>
+                <w:b/>
+              </w:rPr>
+              <w:t>Pass/</w:t>
+            </w:r>
+          </w:p>
+          <w:p>
+            <w:r>
+              <w:rPr>
+                <w:b/>
+              </w:rPr>
+              <w:t>Fail</w:t>
+            </w:r>
+          </w:p>
+        </w:tc>
+        <w:tc>
+          <w:tcPr>
+            <w:tcW w:w="2000" w:type="pct"/>
           </w:tcPr>
           <w:p>
             <w:r>
@@ -743,6 +751,9 @@
 					</w:tcPr>
           <w:p>
             <w:r>
+              <w:rPr>
+                <w:b/>
+              </w:rPr>
               <w:t>Pass</w:t>
             </w:r>
           </w:p>
@@ -783,6 +794,58 @@
             </w:r>
             <w:r>
               <w:t xml:space="preserve"> (line 76).</w:t>
+            </w:r>
+          </w:p>
+        </w:tc>
+      </w:tr>
+    </w:tbl>
+    <w:p>
+      <w:r>
+        <w:rPr>
+          <w:b/>
+        </w:rPr>
+        <w:t>Tests Not Found</w:t>
+      </w:r>
+    </w:p>
+    <w:tbl>
+      <w:tblPr>
+        <w:tblW w:w="5000" w:type="pct"/>
+        <w:tblStyle w:val="TableGridFirstRowShadow"/>
+      </w:tblPr>
+      <w:tr>
+        <w:tc>
+          <w:tcPr>
+					</w:tcPr>
+          <w:p>
+            <w:r>
+              <w:rPr>
+                <w:b/>
+              </w:rPr>
+              <w:t>SRS Item</w:t>
+            </w:r>
+          </w:p>
+        </w:tc>
+      </w:tr>
+      <w:tr>
+        <w:tc>
+          <w:tcPr>
+            <w:tcW w:w="2500" w:type="pct"/>
+          </w:tcPr>
+          <w:p>
+            <w:r>
+              <w:t>Sample Procedure 1</w:t>
+            </w:r>
+          </w:p>
+        </w:tc>
+      </w:tr>
+      <w:tr>
+        <w:tc>
+          <w:tcPr>
+            <w:tcW w:w="2500" w:type="pct"/>
+          </w:tcPr>
+          <w:p>
+            <w:r>
+              <w:t>Sample Procedure 2</w:t>
             </w:r>
           </w:p>
         </w:tc>

</xml_diff>